<commit_message>
Added updated UI design
</commit_message>
<xml_diff>
--- a/process docs/meeting-notes/Meeting Notes.docx
+++ b/process docs/meeting-notes/Meeting Notes.docx
@@ -360,13 +360,7 @@
         <w:rPr>
           <w:u w:val="single"/>
         </w:rPr>
-        <w:t xml:space="preserve"> </w:t>
-      </w:r>
-      <w:r>
-        <w:rPr>
-          <w:u w:val="single"/>
-        </w:rPr>
-        <w:t>(1 Hour):</w:t>
+        <w:t xml:space="preserve"> (1 Hour):</w:t>
       </w:r>
     </w:p>
     <w:p>
@@ -418,6 +412,17 @@
       <w:r>
         <w:t>Spoke about the UI wire frames we have designed which received positive feedback from stakeholder</w:t>
       </w:r>
+      <w:r>
+        <w:t xml:space="preserve">. He did say that it would be good if we could have a simpler design with less </w:t>
+      </w:r>
+      <w:proofErr w:type="gramStart"/>
+      <w:r>
+        <w:t>pages</w:t>
+      </w:r>
+      <w:proofErr w:type="gramEnd"/>
+      <w:r>
+        <w:t xml:space="preserve"> so we went onto redo some of the wireframe designs to better suit his needs.</w:t>
+      </w:r>
     </w:p>
     <w:p>
       <w:pPr>
@@ -466,13 +471,7 @@
         <w:rPr>
           <w:u w:val="single"/>
         </w:rPr>
-        <w:t xml:space="preserve"> </w:t>
-      </w:r>
-      <w:r>
-        <w:rPr>
-          <w:u w:val="single"/>
-        </w:rPr>
-        <w:t>(1 Hour):</w:t>
+        <w:t xml:space="preserve"> (1 Hour):</w:t>
       </w:r>
     </w:p>
     <w:p>

</xml_diff>